<commit_message>
HW3 part 2 halfway
</commit_message>
<xml_diff>
--- a/HW3/dry.docx
+++ b/HW3/dry.docx
@@ -1186,6 +1186,368 @@
         </w:rPr>
         <w:t xml:space="preserve"> value and multiply it if it equal to 0).</w:t>
       </w:r>
+    </w:p>
+    <w:p>
+      <w:pPr>
+        <w:pStyle w:val="a3"/>
+        <w:bidi w:val="0"/>
+        <w:rPr>
+          <w:rFonts w:asciiTheme="majorBidi" w:hAnsiTheme="majorBidi" w:cstheme="majorBidi"/>
+        </w:rPr>
+      </w:pPr>
+    </w:p>
+    <w:p>
+      <w:pPr>
+        <w:pStyle w:val="a3"/>
+        <w:bidi w:val="0"/>
+        <w:rPr>
+          <w:rFonts w:asciiTheme="majorBidi" w:hAnsiTheme="majorBidi" w:cstheme="majorBidi"/>
+        </w:rPr>
+      </w:pPr>
+    </w:p>
+    <w:p>
+      <w:pPr>
+        <w:pStyle w:val="a3"/>
+        <w:bidi w:val="0"/>
+        <w:rPr>
+          <w:rFonts w:asciiTheme="majorBidi" w:hAnsiTheme="majorBidi" w:cstheme="majorBidi"/>
+        </w:rPr>
+      </w:pPr>
+    </w:p>
+    <w:p>
+      <w:pPr>
+        <w:pStyle w:val="a3"/>
+        <w:bidi w:val="0"/>
+        <w:rPr>
+          <w:rFonts w:asciiTheme="majorBidi" w:hAnsiTheme="majorBidi" w:cstheme="majorBidi"/>
+        </w:rPr>
+      </w:pPr>
+    </w:p>
+    <w:p>
+      <w:pPr>
+        <w:pStyle w:val="a3"/>
+        <w:bidi w:val="0"/>
+        <w:rPr>
+          <w:rFonts w:asciiTheme="majorBidi" w:hAnsiTheme="majorBidi" w:cstheme="majorBidi"/>
+        </w:rPr>
+      </w:pPr>
+    </w:p>
+    <w:p>
+      <w:pPr>
+        <w:bidi w:val="0"/>
+        <w:rPr>
+          <w:rFonts w:asciiTheme="majorBidi" w:hAnsiTheme="majorBidi" w:cstheme="majorBidi"/>
+          <w:b/>
+          <w:bCs/>
+          <w:sz w:val="24"/>
+          <w:szCs w:val="24"/>
+          <w:u w:val="single"/>
+        </w:rPr>
+      </w:pPr>
+      <w:r>
+        <w:rPr>
+          <w:rFonts w:asciiTheme="majorBidi" w:hAnsiTheme="majorBidi" w:cstheme="majorBidi"/>
+          <w:b/>
+          <w:bCs/>
+          <w:sz w:val="24"/>
+          <w:szCs w:val="24"/>
+          <w:u w:val="single"/>
+        </w:rPr>
+        <w:lastRenderedPageBreak/>
+        <w:t>Wet</w:t>
+      </w:r>
+      <w:r>
+        <w:rPr>
+          <w:rFonts w:asciiTheme="majorBidi" w:hAnsiTheme="majorBidi" w:cstheme="majorBidi"/>
+          <w:b/>
+          <w:bCs/>
+          <w:sz w:val="24"/>
+          <w:szCs w:val="24"/>
+          <w:u w:val="single"/>
+        </w:rPr>
+        <w:t xml:space="preserve"> part:</w:t>
+      </w:r>
+    </w:p>
+    <w:p>
+      <w:pPr>
+        <w:bidi w:val="0"/>
+        <w:rPr>
+          <w:rFonts w:asciiTheme="majorBidi" w:hAnsiTheme="majorBidi" w:cstheme="majorBidi"/>
+          <w:sz w:val="24"/>
+          <w:szCs w:val="24"/>
+          <w:u w:val="single"/>
+        </w:rPr>
+      </w:pPr>
+      <w:r>
+        <w:rPr>
+          <w:rFonts w:asciiTheme="majorBidi" w:hAnsiTheme="majorBidi" w:cstheme="majorBidi"/>
+          <w:sz w:val="24"/>
+          <w:szCs w:val="24"/>
+          <w:u w:val="single"/>
+        </w:rPr>
+        <w:t>Part 1</w:t>
+      </w:r>
+      <w:r>
+        <w:rPr>
+          <w:rFonts w:asciiTheme="majorBidi" w:hAnsiTheme="majorBidi" w:cstheme="majorBidi"/>
+          <w:sz w:val="24"/>
+          <w:szCs w:val="24"/>
+          <w:u w:val="single"/>
+        </w:rPr>
+        <w:t>:</w:t>
+      </w:r>
+    </w:p>
+    <w:p>
+      <w:pPr>
+        <w:bidi w:val="0"/>
+        <w:rPr>
+          <w:rFonts w:asciiTheme="majorBidi" w:hAnsiTheme="majorBidi" w:cstheme="majorBidi"/>
+          <w:sz w:val="24"/>
+          <w:szCs w:val="24"/>
+        </w:rPr>
+      </w:pPr>
+      <w:r>
+        <w:rPr>
+          <w:rFonts w:asciiTheme="majorBidi" w:hAnsiTheme="majorBidi" w:cstheme="majorBidi"/>
+          <w:sz w:val="24"/>
+          <w:szCs w:val="24"/>
+        </w:rPr>
+        <w:t>In the first part we were given a keygen ex</w:t>
+      </w:r>
+      <w:r>
+        <w:rPr>
+          <w:rFonts w:asciiTheme="majorBidi" w:hAnsiTheme="majorBidi" w:cstheme="majorBidi"/>
+          <w:sz w:val="24"/>
+          <w:szCs w:val="24"/>
+        </w:rPr>
+        <w:t xml:space="preserve">e file that </w:t>
+      </w:r>
+      <w:r>
+        <w:rPr>
+          <w:rFonts w:asciiTheme="majorBidi" w:hAnsiTheme="majorBidi" w:cstheme="majorBidi"/>
+          <w:sz w:val="24"/>
+          <w:szCs w:val="24"/>
+        </w:rPr>
+        <w:t xml:space="preserve">given a password provides site access </w:t>
+      </w:r>
+      <w:proofErr w:type="gramStart"/>
+      <w:r>
+        <w:rPr>
+          <w:rFonts w:asciiTheme="majorBidi" w:hAnsiTheme="majorBidi" w:cstheme="majorBidi"/>
+          <w:sz w:val="24"/>
+          <w:szCs w:val="24"/>
+        </w:rPr>
+        <w:t>key, and</w:t>
+      </w:r>
+      <w:proofErr w:type="gramEnd"/>
+      <w:r>
+        <w:rPr>
+          <w:rFonts w:asciiTheme="majorBidi" w:hAnsiTheme="majorBidi" w:cstheme="majorBidi"/>
+          <w:sz w:val="24"/>
+          <w:szCs w:val="24"/>
+        </w:rPr>
+        <w:t xml:space="preserve"> asked to reverse it's operation. On first glance on the code (through </w:t>
+      </w:r>
+      <w:proofErr w:type="gramStart"/>
+      <w:r>
+        <w:rPr>
+          <w:rFonts w:asciiTheme="majorBidi" w:hAnsiTheme="majorBidi" w:cstheme="majorBidi"/>
+          <w:sz w:val="24"/>
+          <w:szCs w:val="24"/>
+        </w:rPr>
+        <w:t>IDA )</w:t>
+      </w:r>
+      <w:proofErr w:type="gramEnd"/>
+      <w:r>
+        <w:rPr>
+          <w:rFonts w:asciiTheme="majorBidi" w:hAnsiTheme="majorBidi" w:cstheme="majorBidi"/>
+          <w:sz w:val="24"/>
+          <w:szCs w:val="24"/>
+        </w:rPr>
+        <w:t xml:space="preserve"> didn’t show us much, but as we run the code we saw that there was a function generated on the stack during runtime and that the code jumped to the function code later on. Through dynamic analysis we found out that each character inserted were </w:t>
+      </w:r>
+      <w:r>
+        <w:rPr>
+          <w:rFonts w:asciiTheme="majorBidi" w:hAnsiTheme="majorBidi" w:cstheme="majorBidi"/>
+          <w:sz w:val="24"/>
+          <w:szCs w:val="24"/>
+        </w:rPr>
+        <w:t>printed</w:t>
+      </w:r>
+      <w:r>
+        <w:rPr>
+          <w:rFonts w:asciiTheme="majorBidi" w:hAnsiTheme="majorBidi" w:cstheme="majorBidi"/>
+          <w:sz w:val="24"/>
+          <w:szCs w:val="24"/>
+        </w:rPr>
+        <w:t xml:space="preserve"> </w:t>
+      </w:r>
+      <w:r>
+        <w:rPr>
+          <w:rFonts w:asciiTheme="majorBidi" w:hAnsiTheme="majorBidi" w:cstheme="majorBidi"/>
+          <w:sz w:val="24"/>
+          <w:szCs w:val="24"/>
+        </w:rPr>
+        <w:t>as</w:t>
+      </w:r>
+      <w:r>
+        <w:rPr>
+          <w:rFonts w:asciiTheme="majorBidi" w:hAnsiTheme="majorBidi" w:cstheme="majorBidi"/>
+          <w:sz w:val="24"/>
+          <w:szCs w:val="24"/>
+        </w:rPr>
+        <w:t xml:space="preserve"> another character through some of </w:t>
+      </w:r>
+      <w:r>
+        <w:rPr>
+          <w:rFonts w:asciiTheme="majorBidi" w:hAnsiTheme="majorBidi" w:cstheme="majorBidi"/>
+          <w:sz w:val="24"/>
+          <w:szCs w:val="24"/>
+        </w:rPr>
+        <w:t xml:space="preserve">key-value </w:t>
+      </w:r>
+      <w:r>
+        <w:rPr>
+          <w:rFonts w:asciiTheme="majorBidi" w:hAnsiTheme="majorBidi" w:cstheme="majorBidi"/>
+          <w:sz w:val="24"/>
+          <w:szCs w:val="24"/>
+        </w:rPr>
+        <w:t xml:space="preserve">dictionary </w:t>
+      </w:r>
+      <w:r>
+        <w:rPr>
+          <w:rFonts w:asciiTheme="majorBidi" w:hAnsiTheme="majorBidi" w:cstheme="majorBidi"/>
+          <w:sz w:val="24"/>
+          <w:szCs w:val="24"/>
+        </w:rPr>
+        <w:t xml:space="preserve">form </w:t>
+      </w:r>
+      <w:r>
+        <w:rPr>
+          <w:rFonts w:asciiTheme="majorBidi" w:hAnsiTheme="majorBidi" w:cstheme="majorBidi"/>
+          <w:sz w:val="24"/>
+          <w:szCs w:val="24"/>
+        </w:rPr>
+        <w:t>held on the stack. We decided to build an exe file</w:t>
+      </w:r>
+      <w:r>
+        <w:rPr>
+          <w:rFonts w:asciiTheme="majorBidi" w:hAnsiTheme="majorBidi" w:cstheme="majorBidi"/>
+          <w:sz w:val="24"/>
+          <w:szCs w:val="24"/>
+        </w:rPr>
+        <w:t xml:space="preserve"> that will reverse the dictionary operation: first we inserted the keygen file all the possible characters in ascii (from 21 hex to 7E hex) and saved the results in a dictionary data structure in reverse from the keygen dictionary structure (the result </w:t>
+      </w:r>
+      <w:proofErr w:type="gramStart"/>
+      <w:r>
+        <w:rPr>
+          <w:rFonts w:asciiTheme="majorBidi" w:hAnsiTheme="majorBidi" w:cstheme="majorBidi"/>
+          <w:sz w:val="24"/>
+          <w:szCs w:val="24"/>
+        </w:rPr>
+        <w:t>were</w:t>
+      </w:r>
+      <w:proofErr w:type="gramEnd"/>
+      <w:r>
+        <w:rPr>
+          <w:rFonts w:asciiTheme="majorBidi" w:hAnsiTheme="majorBidi" w:cstheme="majorBidi"/>
+          <w:sz w:val="24"/>
+          <w:szCs w:val="24"/>
+        </w:rPr>
+        <w:t xml:space="preserve"> saved as the key and the argument character as the value). The reversed dictionary allowed as to build a reverse keygen </w:t>
+      </w:r>
+      <w:proofErr w:type="gramStart"/>
+      <w:r>
+        <w:rPr>
+          <w:rFonts w:asciiTheme="majorBidi" w:hAnsiTheme="majorBidi" w:cstheme="majorBidi"/>
+          <w:sz w:val="24"/>
+          <w:szCs w:val="24"/>
+        </w:rPr>
+        <w:t>-  given</w:t>
+      </w:r>
+      <w:proofErr w:type="gramEnd"/>
+      <w:r>
+        <w:rPr>
+          <w:rFonts w:asciiTheme="majorBidi" w:hAnsiTheme="majorBidi" w:cstheme="majorBidi"/>
+          <w:sz w:val="24"/>
+          <w:szCs w:val="24"/>
+        </w:rPr>
+        <w:t xml:space="preserve"> the access key to the site (that we had from the first assignment) we could get the password to the site. And so we did and found the password: </w:t>
+      </w:r>
+      <w:r>
+        <w:rPr>
+          <w:rFonts w:asciiTheme="majorBidi" w:hAnsiTheme="majorBidi" w:cstheme="majorBidi"/>
+          <w:sz w:val="24"/>
+          <w:szCs w:val="24"/>
+        </w:rPr>
+        <w:t>FB</w:t>
+      </w:r>
+      <w:proofErr w:type="gramStart"/>
+      <w:r>
+        <w:rPr>
+          <w:rFonts w:asciiTheme="majorBidi" w:hAnsiTheme="majorBidi" w:cstheme="majorBidi"/>
+          <w:sz w:val="24"/>
+          <w:szCs w:val="24"/>
+        </w:rPr>
+        <w:t>^!V</w:t>
+      </w:r>
+      <w:proofErr w:type="gramEnd"/>
+      <w:r>
+        <w:rPr>
+          <w:rFonts w:asciiTheme="majorBidi" w:hAnsiTheme="majorBidi" w:cstheme="majorBidi"/>
+          <w:sz w:val="24"/>
+          <w:szCs w:val="24"/>
+        </w:rPr>
+        <w:t>~*&amp;!^QO/sm7</w:t>
+      </w:r>
+      <w:r>
+        <w:rPr>
+          <w:rFonts w:asciiTheme="majorBidi" w:hAnsiTheme="majorBidi" w:cstheme="majorBidi"/>
+          <w:sz w:val="24"/>
+          <w:szCs w:val="24"/>
+        </w:rPr>
+        <w:t xml:space="preserve"> that opened for us the access to the tools page.</w:t>
+      </w:r>
+    </w:p>
+    <w:p>
+      <w:pPr>
+        <w:bidi w:val="0"/>
+        <w:rPr>
+          <w:rFonts w:asciiTheme="majorBidi" w:hAnsiTheme="majorBidi" w:cstheme="majorBidi"/>
+          <w:sz w:val="24"/>
+          <w:szCs w:val="24"/>
+          <w:u w:val="single"/>
+        </w:rPr>
+      </w:pPr>
+      <w:r>
+        <w:rPr>
+          <w:rFonts w:asciiTheme="majorBidi" w:hAnsiTheme="majorBidi" w:cstheme="majorBidi"/>
+          <w:sz w:val="24"/>
+          <w:szCs w:val="24"/>
+          <w:u w:val="single"/>
+        </w:rPr>
+        <w:t>Part 2:</w:t>
+      </w:r>
+    </w:p>
+    <w:p>
+      <w:pPr>
+        <w:bidi w:val="0"/>
+        <w:rPr>
+          <w:rFonts w:asciiTheme="majorBidi" w:hAnsiTheme="majorBidi" w:cstheme="majorBidi" w:hint="cs"/>
+          <w:sz w:val="24"/>
+          <w:szCs w:val="24"/>
+          <w:rtl/>
+        </w:rPr>
+      </w:pPr>
+    </w:p>
+    <w:p>
+      <w:pPr>
+        <w:pStyle w:val="a3"/>
+        <w:bidi w:val="0"/>
+        <w:rPr>
+          <w:rFonts w:asciiTheme="majorBidi" w:hAnsiTheme="majorBidi" w:cstheme="majorBidi"/>
+        </w:rPr>
+      </w:pPr>
     </w:p>
     <w:sectPr>
       <w:pgSz w:w="11906" w:h="16838"/>
@@ -1873,6 +2235,7 @@
     <w:lsdException w:name="HTML Sample" w:semiHidden="1" w:unhideWhenUsed="1"/>
     <w:lsdException w:name="HTML Typewriter" w:semiHidden="1" w:unhideWhenUsed="1"/>
     <w:lsdException w:name="HTML Variable" w:semiHidden="1" w:unhideWhenUsed="1"/>
+    <w:lsdException w:name="Normal Table" w:semiHidden="1" w:unhideWhenUsed="1"/>
     <w:lsdException w:name="annotation subject" w:semiHidden="1" w:unhideWhenUsed="1"/>
     <w:lsdException w:name="No List" w:semiHidden="1" w:unhideWhenUsed="1"/>
     <w:lsdException w:name="Outline List 1" w:semiHidden="1" w:unhideWhenUsed="1"/>
@@ -1919,8 +2282,10 @@
     <w:lsdException w:name="Table Subtle 2" w:semiHidden="1" w:unhideWhenUsed="1"/>
     <w:lsdException w:name="Table Web 1" w:semiHidden="1" w:unhideWhenUsed="1"/>
     <w:lsdException w:name="Table Web 2" w:semiHidden="1" w:unhideWhenUsed="1"/>
+    <w:lsdException w:name="Table Web 3" w:semiHidden="1" w:unhideWhenUsed="1"/>
     <w:lsdException w:name="Balloon Text" w:semiHidden="1" w:unhideWhenUsed="1"/>
     <w:lsdException w:name="Table Grid" w:uiPriority="39"/>
+    <w:lsdException w:name="Table Theme" w:semiHidden="1" w:unhideWhenUsed="1"/>
     <w:lsdException w:name="Placeholder Text" w:semiHidden="1"/>
     <w:lsdException w:name="No Spacing" w:uiPriority="1" w:qFormat="1"/>
     <w:lsdException w:name="Light Shading" w:uiPriority="60"/>

</xml_diff>